<commit_message>
agregando otra practica mas de inge1
</commit_message>
<xml_diff>
--- a/2do año/Sexto Semestre/INGE1/final-promocion/Preguntas varias.docx
+++ b/2do año/Sexto Semestre/INGE1/final-promocion/Preguntas varias.docx
@@ -23,7 +23,7 @@
                     <pic:cNvPicPr/>
                   </pic:nvPicPr>
                   <pic:blipFill>
-                    <a:blip r:embed="rId4"/>
+                    <a:blip r:embed="rId5"/>
                     <a:stretch>
                       <a:fillRect/>
                     </a:stretch>
@@ -102,7 +102,7 @@
                     <pic:cNvPicPr/>
                   </pic:nvPicPr>
                   <pic:blipFill>
-                    <a:blip r:embed="rId5"/>
+                    <a:blip r:embed="rId6"/>
                     <a:stretch>
                       <a:fillRect/>
                     </a:stretch>
@@ -248,6 +248,616 @@
         <w:t>: Cuando la tabla muestra el mismo accionar a diferentes condiciones.</w:t>
       </w:r>
     </w:p>
+    <w:p>
+      <w:pPr>
+        <w:rPr>
+          <w:lang w:val="es-ES"/>
+        </w:rPr>
+      </w:pPr>
+      <w:r>
+        <w:rPr>
+          <w:noProof/>
+        </w:rPr>
+        <w:drawing>
+          <wp:inline distT="0" distB="0" distL="0" distR="0" wp14:anchorId="687DE2ED" wp14:editId="2BC01A0D">
+            <wp:extent cx="5612130" cy="1523365"/>
+            <wp:effectExtent l="0" t="0" r="7620" b="635"/>
+            <wp:docPr id="2094681563" name="Imagen 1" descr="Texto, Carta&#10;&#10;El contenido generado por IA puede ser incorrecto."/>
+            <wp:cNvGraphicFramePr>
+              <a:graphicFrameLocks xmlns:a="http://schemas.openxmlformats.org/drawingml/2006/main" noChangeAspect="1"/>
+            </wp:cNvGraphicFramePr>
+            <a:graphic xmlns:a="http://schemas.openxmlformats.org/drawingml/2006/main">
+              <a:graphicData uri="http://schemas.openxmlformats.org/drawingml/2006/picture">
+                <pic:pic xmlns:pic="http://schemas.openxmlformats.org/drawingml/2006/picture">
+                  <pic:nvPicPr>
+                    <pic:cNvPr id="2094681563" name="Imagen 1" descr="Texto, Carta&#10;&#10;El contenido generado por IA puede ser incorrecto."/>
+                    <pic:cNvPicPr/>
+                  </pic:nvPicPr>
+                  <pic:blipFill>
+                    <a:blip r:embed="rId7"/>
+                    <a:stretch>
+                      <a:fillRect/>
+                    </a:stretch>
+                  </pic:blipFill>
+                  <pic:spPr>
+                    <a:xfrm>
+                      <a:off x="0" y="0"/>
+                      <a:ext cx="5612130" cy="1523365"/>
+                    </a:xfrm>
+                    <a:prstGeom prst="rect">
+                      <a:avLst/>
+                    </a:prstGeom>
+                  </pic:spPr>
+                </pic:pic>
+              </a:graphicData>
+            </a:graphic>
+          </wp:inline>
+        </w:drawing>
+      </w:r>
+    </w:p>
+    <w:p>
+      <w:pPr>
+        <w:rPr>
+          <w:lang w:val="es-ES"/>
+        </w:rPr>
+      </w:pPr>
+      <w:r>
+        <w:rPr>
+          <w:lang w:val="es-ES"/>
+        </w:rPr>
+        <w:t xml:space="preserve">1. Un informe de viabilidad es un estudio </w:t>
+      </w:r>
+      <w:proofErr w:type="gramStart"/>
+      <w:r>
+        <w:rPr>
+          <w:lang w:val="es-ES"/>
+        </w:rPr>
+        <w:t>que</w:t>
+      </w:r>
+      <w:proofErr w:type="gramEnd"/>
+      <w:r>
+        <w:rPr>
+          <w:lang w:val="es-ES"/>
+        </w:rPr>
+        <w:t xml:space="preserve"> </w:t>
+      </w:r>
+      <w:r>
+        <w:rPr>
+          <w:lang w:val="es-ES"/>
+        </w:rPr>
+        <w:t>a partir</w:t>
+      </w:r>
+      <w:r>
+        <w:rPr>
+          <w:lang w:val="es-ES"/>
+        </w:rPr>
+        <w:t xml:space="preserve"> de un informe, se </w:t>
+      </w:r>
+      <w:r>
+        <w:rPr>
+          <w:lang w:val="es-ES"/>
+        </w:rPr>
+        <w:t>evalúa</w:t>
+      </w:r>
+      <w:r>
+        <w:rPr>
+          <w:lang w:val="es-ES"/>
+        </w:rPr>
+        <w:t xml:space="preserve"> la conveniencia de realizar el proceso de desarrollo.</w:t>
+      </w:r>
+    </w:p>
+    <w:p>
+      <w:pPr>
+        <w:rPr>
+          <w:lang w:val="es-ES"/>
+        </w:rPr>
+      </w:pPr>
+      <w:r>
+        <w:rPr>
+          <w:lang w:val="es-ES"/>
+        </w:rPr>
+        <w:t>Ejemplo de preguntas:</w:t>
+      </w:r>
+    </w:p>
+    <w:p>
+      <w:pPr>
+        <w:pStyle w:val="Prrafodelista"/>
+        <w:numPr>
+          <w:ilvl w:val="0"/>
+          <w:numId w:val="1"/>
+        </w:numPr>
+        <w:rPr>
+          <w:lang w:val="es-ES"/>
+        </w:rPr>
+      </w:pPr>
+      <w:r>
+        <w:rPr>
+          <w:lang w:val="es-ES"/>
+        </w:rPr>
+        <w:t>¿Se puede desarrollar con el tiempo y costo dado?</w:t>
+      </w:r>
+    </w:p>
+    <w:p>
+      <w:pPr>
+        <w:pStyle w:val="Prrafodelista"/>
+        <w:numPr>
+          <w:ilvl w:val="0"/>
+          <w:numId w:val="1"/>
+        </w:numPr>
+        <w:rPr>
+          <w:lang w:val="es-ES"/>
+        </w:rPr>
+      </w:pPr>
+      <w:r>
+        <w:rPr>
+          <w:lang w:val="es-ES"/>
+        </w:rPr>
+        <w:t>¿Se puede desarrollar con la tecnología actual?</w:t>
+      </w:r>
+    </w:p>
+    <w:p>
+      <w:pPr>
+        <w:rPr>
+          <w:lang w:val="es-ES"/>
+        </w:rPr>
+      </w:pPr>
+      <w:r>
+        <w:rPr>
+          <w:lang w:val="es-ES"/>
+        </w:rPr>
+        <w:lastRenderedPageBreak/>
+        <w:t xml:space="preserve">2. Un stakeholder es todo lo que </w:t>
+      </w:r>
+      <w:r>
+        <w:rPr>
+          <w:lang w:val="es-ES"/>
+        </w:rPr>
+        <w:t>interactúe</w:t>
+      </w:r>
+      <w:r>
+        <w:rPr>
+          <w:lang w:val="es-ES"/>
+        </w:rPr>
+        <w:t xml:space="preserve"> con el sistema, directa o indirectamente.</w:t>
+      </w:r>
+    </w:p>
+    <w:p>
+      <w:pPr>
+        <w:rPr>
+          <w:lang w:val="es-ES"/>
+        </w:rPr>
+      </w:pPr>
+      <w:r>
+        <w:rPr>
+          <w:lang w:val="es-ES"/>
+        </w:rPr>
+        <w:t>Ejemplos de stakeholder:</w:t>
+      </w:r>
+    </w:p>
+    <w:p>
+      <w:pPr>
+        <w:pStyle w:val="Prrafodelista"/>
+        <w:numPr>
+          <w:ilvl w:val="0"/>
+          <w:numId w:val="1"/>
+        </w:numPr>
+        <w:rPr>
+          <w:lang w:val="es-ES"/>
+        </w:rPr>
+      </w:pPr>
+      <w:r>
+        <w:rPr>
+          <w:lang w:val="es-ES"/>
+        </w:rPr>
+        <w:t>Usuarios finales</w:t>
+      </w:r>
+    </w:p>
+    <w:p>
+      <w:pPr>
+        <w:pStyle w:val="Prrafodelista"/>
+        <w:numPr>
+          <w:ilvl w:val="0"/>
+          <w:numId w:val="1"/>
+        </w:numPr>
+        <w:rPr>
+          <w:lang w:val="es-ES"/>
+        </w:rPr>
+      </w:pPr>
+      <w:r>
+        <w:rPr>
+          <w:lang w:val="es-ES"/>
+        </w:rPr>
+        <w:t>Ingenieros</w:t>
+      </w:r>
+    </w:p>
+    <w:p>
+      <w:pPr>
+        <w:pStyle w:val="Prrafodelista"/>
+        <w:numPr>
+          <w:ilvl w:val="0"/>
+          <w:numId w:val="1"/>
+        </w:numPr>
+        <w:rPr>
+          <w:lang w:val="es-ES"/>
+        </w:rPr>
+      </w:pPr>
+      <w:r>
+        <w:rPr>
+          <w:lang w:val="es-ES"/>
+        </w:rPr>
+        <w:t>Gerentes</w:t>
+      </w:r>
+    </w:p>
+    <w:p>
+      <w:pPr>
+        <w:rPr>
+          <w:lang w:val="es-ES"/>
+        </w:rPr>
+      </w:pPr>
+      <w:r>
+        <w:rPr>
+          <w:lang w:val="es-ES"/>
+        </w:rPr>
+        <w:t>3. Los requerimientos funcionales son los que describen que se debe hacer o no se debe hacer. Es la interacción entre el sistema y su ambiente.</w:t>
+      </w:r>
+    </w:p>
+    <w:p>
+      <w:pPr>
+        <w:rPr>
+          <w:lang w:val="es-ES"/>
+        </w:rPr>
+      </w:pPr>
+      <w:r>
+        <w:rPr>
+          <w:lang w:val="es-ES"/>
+        </w:rPr>
+        <w:t xml:space="preserve">Los requerimientos no funcionales, en cambio, son los que describen COMO se deben hacer las cosas. Representa una restricción que limita nuestro actuar en el sistema. </w:t>
+      </w:r>
+    </w:p>
+    <w:p>
+      <w:pPr>
+        <w:rPr>
+          <w:lang w:val="es-ES"/>
+        </w:rPr>
+      </w:pPr>
+      <w:r>
+        <w:rPr>
+          <w:lang w:val="es-ES"/>
+        </w:rPr>
+        <w:t>Ejemplos de requerimientos no funcionales:</w:t>
+      </w:r>
+    </w:p>
+    <w:p>
+      <w:pPr>
+        <w:pStyle w:val="Prrafodelista"/>
+        <w:numPr>
+          <w:ilvl w:val="0"/>
+          <w:numId w:val="1"/>
+        </w:numPr>
+        <w:rPr>
+          <w:lang w:val="es-ES"/>
+        </w:rPr>
+      </w:pPr>
+      <w:r>
+        <w:rPr>
+          <w:lang w:val="es-ES"/>
+        </w:rPr>
+        <w:t>Requerimientos de eficiencia</w:t>
+      </w:r>
+    </w:p>
+    <w:p>
+      <w:pPr>
+        <w:pStyle w:val="Prrafodelista"/>
+        <w:numPr>
+          <w:ilvl w:val="0"/>
+          <w:numId w:val="1"/>
+        </w:numPr>
+        <w:rPr>
+          <w:lang w:val="es-ES"/>
+        </w:rPr>
+      </w:pPr>
+      <w:r>
+        <w:rPr>
+          <w:lang w:val="es-ES"/>
+        </w:rPr>
+        <w:t>Requerimientos de fiabilidad</w:t>
+      </w:r>
+    </w:p>
+    <w:p>
+      <w:pPr>
+        <w:rPr>
+          <w:lang w:val="es-ES"/>
+        </w:rPr>
+      </w:pPr>
+      <w:r>
+        <w:rPr>
+          <w:noProof/>
+        </w:rPr>
+        <w:drawing>
+          <wp:inline distT="0" distB="0" distL="0" distR="0" wp14:anchorId="7F436C73" wp14:editId="58A46F96">
+            <wp:extent cx="5486400" cy="419100"/>
+            <wp:effectExtent l="0" t="0" r="0" b="0"/>
+            <wp:docPr id="1384039317" name="Imagen 1"/>
+            <wp:cNvGraphicFramePr>
+              <a:graphicFrameLocks xmlns:a="http://schemas.openxmlformats.org/drawingml/2006/main" noChangeAspect="1"/>
+            </wp:cNvGraphicFramePr>
+            <a:graphic xmlns:a="http://schemas.openxmlformats.org/drawingml/2006/main">
+              <a:graphicData uri="http://schemas.openxmlformats.org/drawingml/2006/picture">
+                <pic:pic xmlns:pic="http://schemas.openxmlformats.org/drawingml/2006/picture">
+                  <pic:nvPicPr>
+                    <pic:cNvPr id="1384039317" name=""/>
+                    <pic:cNvPicPr/>
+                  </pic:nvPicPr>
+                  <pic:blipFill>
+                    <a:blip r:embed="rId8"/>
+                    <a:stretch>
+                      <a:fillRect/>
+                    </a:stretch>
+                  </pic:blipFill>
+                  <pic:spPr>
+                    <a:xfrm>
+                      <a:off x="0" y="0"/>
+                      <a:ext cx="5486400" cy="419100"/>
+                    </a:xfrm>
+                    <a:prstGeom prst="rect">
+                      <a:avLst/>
+                    </a:prstGeom>
+                  </pic:spPr>
+                </pic:pic>
+              </a:graphicData>
+            </a:graphic>
+          </wp:inline>
+        </w:drawing>
+      </w:r>
+    </w:p>
+    <w:p>
+      <w:pPr>
+        <w:rPr>
+          <w:lang w:val="es-ES"/>
+        </w:rPr>
+      </w:pPr>
+      <w:r>
+        <w:rPr>
+          <w:lang w:val="es-ES"/>
+        </w:rPr>
+        <w:t xml:space="preserve">Es un marco de trabajo el cual se desarrollan proyectos complejos donde se realizan un conjunto de buenas </w:t>
+      </w:r>
+      <w:r>
+        <w:rPr>
+          <w:lang w:val="es-ES"/>
+        </w:rPr>
+        <w:t>prácticas</w:t>
+      </w:r>
+      <w:r>
+        <w:rPr>
+          <w:lang w:val="es-ES"/>
+        </w:rPr>
+        <w:t xml:space="preserve"> </w:t>
+      </w:r>
+      <w:r>
+        <w:rPr>
+          <w:lang w:val="es-ES"/>
+        </w:rPr>
+        <w:t xml:space="preserve">para trabajar en conjunto y </w:t>
+      </w:r>
+      <w:r>
+        <w:rPr>
+          <w:lang w:val="es-ES"/>
+        </w:rPr>
+        <w:t xml:space="preserve">lograr el mejor </w:t>
+      </w:r>
+      <w:r>
+        <w:rPr>
+          <w:lang w:val="es-ES"/>
+        </w:rPr>
+        <w:t>resultado posible de proyecto</w:t>
+      </w:r>
+      <w:r>
+        <w:rPr>
+          <w:lang w:val="es-ES"/>
+        </w:rPr>
+        <w:t xml:space="preserve">. </w:t>
+      </w:r>
+    </w:p>
+    <w:p>
+      <w:pPr>
+        <w:rPr>
+          <w:lang w:val="es-ES"/>
+        </w:rPr>
+      </w:pPr>
+      <w:r>
+        <w:rPr>
+          <w:lang w:val="es-ES"/>
+        </w:rPr>
+        <w:t>Se lo describe como “Una manera simple de manejar problemas complejos”.</w:t>
+      </w:r>
+    </w:p>
+    <w:p>
+      <w:pPr>
+        <w:rPr>
+          <w:sz w:val="40"/>
+          <w:szCs w:val="40"/>
+          <w:u w:val="single"/>
+          <w:lang w:val="es-ES"/>
+        </w:rPr>
+      </w:pPr>
+      <w:r>
+        <w:rPr>
+          <w:sz w:val="40"/>
+          <w:szCs w:val="40"/>
+          <w:u w:val="single"/>
+          <w:lang w:val="es-ES"/>
+        </w:rPr>
+        <w:t>¿QUE ES XP (EXTREME PROGRAMMING)?</w:t>
+      </w:r>
+    </w:p>
+    <w:p>
+      <w:pPr>
+        <w:rPr>
+          <w:lang w:val="es-ES"/>
+        </w:rPr>
+      </w:pPr>
+      <w:r>
+        <w:rPr>
+          <w:lang w:val="es-ES"/>
+        </w:rPr>
+        <w:t xml:space="preserve">Extreme </w:t>
+      </w:r>
+      <w:proofErr w:type="spellStart"/>
+      <w:r>
+        <w:rPr>
+          <w:lang w:val="es-ES"/>
+        </w:rPr>
+        <w:t>programming</w:t>
+      </w:r>
+      <w:proofErr w:type="spellEnd"/>
+      <w:r>
+        <w:rPr>
+          <w:lang w:val="es-ES"/>
+        </w:rPr>
+        <w:t xml:space="preserve"> es una disciplina de desarrollo basado en los valores de sencillez, rapidez, </w:t>
+      </w:r>
+      <w:proofErr w:type="spellStart"/>
+      <w:r>
+        <w:rPr>
+          <w:lang w:val="es-ES"/>
+        </w:rPr>
+        <w:t>retroalimentaje</w:t>
+      </w:r>
+      <w:proofErr w:type="spellEnd"/>
+      <w:r>
+        <w:rPr>
+          <w:lang w:val="es-ES"/>
+        </w:rPr>
+        <w:t>, respeto.</w:t>
+      </w:r>
+    </w:p>
+    <w:p>
+      <w:pPr>
+        <w:rPr>
+          <w:lang w:val="es-ES"/>
+        </w:rPr>
+      </w:pPr>
+      <w:r>
+        <w:rPr>
+          <w:lang w:val="es-ES"/>
+        </w:rPr>
+        <w:t xml:space="preserve">Su acción consiste en llevar al equipo reunido constantemente para saber </w:t>
+      </w:r>
+      <w:proofErr w:type="spellStart"/>
+      <w:r>
+        <w:rPr>
+          <w:lang w:val="es-ES"/>
+        </w:rPr>
+        <w:t>donde</w:t>
+      </w:r>
+      <w:proofErr w:type="spellEnd"/>
+      <w:r>
+        <w:rPr>
+          <w:lang w:val="es-ES"/>
+        </w:rPr>
+        <w:t xml:space="preserve"> están y </w:t>
+      </w:r>
+      <w:proofErr w:type="spellStart"/>
+      <w:r>
+        <w:rPr>
+          <w:lang w:val="es-ES"/>
+        </w:rPr>
+        <w:t>como</w:t>
+      </w:r>
+      <w:proofErr w:type="spellEnd"/>
+      <w:r>
+        <w:rPr>
+          <w:lang w:val="es-ES"/>
+        </w:rPr>
+        <w:t xml:space="preserve"> van, teniéndolos actualizados para un mejor desarrollo constante.</w:t>
+      </w:r>
+    </w:p>
+    <w:p>
+      <w:pPr>
+        <w:rPr>
+          <w:lang w:val="es-ES"/>
+        </w:rPr>
+      </w:pPr>
+      <w:r>
+        <w:rPr>
+          <w:lang w:val="es-ES"/>
+        </w:rPr>
+        <w:t>Principios:</w:t>
+      </w:r>
+    </w:p>
+    <w:p>
+      <w:pPr>
+        <w:pStyle w:val="Prrafodelista"/>
+        <w:numPr>
+          <w:ilvl w:val="0"/>
+          <w:numId w:val="1"/>
+        </w:numPr>
+        <w:rPr>
+          <w:lang w:val="es-ES"/>
+        </w:rPr>
+      </w:pPr>
+      <w:r>
+        <w:rPr>
+          <w:lang w:val="es-ES"/>
+        </w:rPr>
+        <w:t>Avances cortos, unos tras otros.</w:t>
+      </w:r>
+    </w:p>
+    <w:p>
+      <w:pPr>
+        <w:pStyle w:val="Prrafodelista"/>
+        <w:numPr>
+          <w:ilvl w:val="0"/>
+          <w:numId w:val="1"/>
+        </w:numPr>
+        <w:rPr>
+          <w:lang w:val="es-ES"/>
+        </w:rPr>
+      </w:pPr>
+      <w:r>
+        <w:rPr>
+          <w:lang w:val="es-ES"/>
+        </w:rPr>
+        <w:t>Trabajo de a parejas</w:t>
+      </w:r>
+    </w:p>
+    <w:p>
+      <w:pPr>
+        <w:pStyle w:val="Prrafodelista"/>
+        <w:numPr>
+          <w:ilvl w:val="0"/>
+          <w:numId w:val="1"/>
+        </w:numPr>
+        <w:rPr>
+          <w:lang w:val="es-ES"/>
+        </w:rPr>
+      </w:pPr>
+      <w:r>
+        <w:rPr>
+          <w:lang w:val="es-ES"/>
+        </w:rPr>
+        <w:t>Simplicidad en el código</w:t>
+      </w:r>
+    </w:p>
+    <w:p>
+      <w:pPr>
+        <w:pStyle w:val="Prrafodelista"/>
+        <w:numPr>
+          <w:ilvl w:val="0"/>
+          <w:numId w:val="1"/>
+        </w:numPr>
+        <w:rPr>
+          <w:lang w:val="es-ES"/>
+        </w:rPr>
+      </w:pPr>
+      <w:r>
+        <w:rPr>
+          <w:lang w:val="es-ES"/>
+        </w:rPr>
+        <w:t>Corregir todos los errores del código antes de agregar funcionalidades.</w:t>
+      </w:r>
+    </w:p>
     <w:sectPr>
       <w:pgSz w:w="12240" w:h="15840"/>
       <w:pgMar w:top="1417" w:right="1701" w:bottom="1417" w:left="1701" w:header="720" w:footer="720" w:gutter="0"/>
@@ -256,6 +866,127 @@
     </w:sectPr>
   </w:body>
 </w:document>
+</file>
+
+<file path=word/numbering.xml><?xml version="1.0" encoding="utf-8"?>
+<w:numbering xmlns:wpc="http://schemas.microsoft.com/office/word/2010/wordprocessingCanvas" xmlns:cx="http://schemas.microsoft.com/office/drawing/2014/chartex" xmlns:cx1="http://schemas.microsoft.com/office/drawing/2015/9/8/chartex" xmlns:cx2="http://schemas.microsoft.com/office/drawing/2015/10/21/chartex" xmlns:cx3="http://schemas.microsoft.com/office/drawing/2016/5/9/chartex" xmlns:cx4="http://schemas.microsoft.com/office/drawing/2016/5/10/chartex" xmlns:cx5="http://schemas.microsoft.com/office/drawing/2016/5/11/chartex" xmlns:cx6="http://schemas.microsoft.com/office/drawing/2016/5/12/chartex" xmlns:cx7="http://schemas.microsoft.com/office/drawing/2016/5/13/chartex" xmlns:cx8="http://schemas.microsoft.com/office/drawing/2016/5/14/chartex" xmlns:mc="http://schemas.openxmlformats.org/markup-compatibility/2006" xmlns:aink="http://schemas.microsoft.com/office/drawing/2016/ink" xmlns:am3d="http://schemas.microsoft.com/office/drawing/2017/model3d" xmlns:o="urn:schemas-microsoft-com:office:office" xmlns:oel="http://schemas.microsoft.com/office/2019/extlst" xmlns:r="http://schemas.openxmlformats.org/officeDocument/2006/relationships" xmlns:m="http://schemas.openxmlformats.org/officeDocument/2006/math" xmlns:v="urn:schemas-microsoft-com:vml" xmlns:wp14="http://schemas.microsoft.com/office/word/2010/wordprocessingDrawing" xmlns:wp="http://schemas.openxmlformats.org/drawingml/2006/wordprocessingDrawing" xmlns:w10="urn:schemas-microsoft-com:office:word" xmlns:w="http://schemas.openxmlformats.org/wordprocessingml/2006/main" xmlns:w14="http://schemas.microsoft.com/office/word/2010/wordml" xmlns:w15="http://schemas.microsoft.com/office/word/2012/wordml" xmlns:w16cex="http://schemas.microsoft.com/office/word/2018/wordml/cex" xmlns:w16cid="http://schemas.microsoft.com/office/word/2016/wordml/cid" xmlns:w16="http://schemas.microsoft.com/office/word/2018/wordml" xmlns:w16du="http://schemas.microsoft.com/office/word/2023/wordml/word16du" xmlns:w16sdtdh="http://schemas.microsoft.com/office/word/2020/wordml/sdtdatahash" xmlns:w16sdtfl="http://schemas.microsoft.com/office/word/2024/wordml/sdtformatlock" xmlns:w16se="http://schemas.microsoft.com/office/word/2015/wordml/symex" xmlns:wpg="http://schemas.microsoft.com/office/word/2010/wordprocessingGroup" xmlns:wpi="http://schemas.microsoft.com/office/word/2010/wordprocessingInk" xmlns:wne="http://schemas.microsoft.com/office/word/2006/wordml" xmlns:wps="http://schemas.microsoft.com/office/word/2010/wordprocessingShape" mc:Ignorable="w14 w15 w16se w16cid w16 w16cex w16sdtdh w16sdtfl w16du wp14">
+  <w:abstractNum w:abstractNumId="0" w15:restartNumberingAfterBreak="0">
+    <w:nsid w:val="4F646BF1"/>
+    <w:multiLevelType w:val="hybridMultilevel"/>
+    <w:tmpl w:val="2A9E42BE"/>
+    <w:lvl w:ilvl="0" w:tplc="5C186B3A">
+      <w:start w:val="1"/>
+      <w:numFmt w:val="bullet"/>
+      <w:lvlText w:val="-"/>
+      <w:lvlJc w:val="left"/>
+      <w:pPr>
+        <w:ind w:left="720" w:hanging="360"/>
+      </w:pPr>
+      <w:rPr>
+        <w:rFonts w:ascii="Aptos" w:eastAsiaTheme="minorHAnsi" w:hAnsi="Aptos" w:cstheme="minorBidi" w:hint="default"/>
+      </w:rPr>
+    </w:lvl>
+    <w:lvl w:ilvl="1" w:tplc="04090003" w:tentative="1">
+      <w:start w:val="1"/>
+      <w:numFmt w:val="bullet"/>
+      <w:lvlText w:val="o"/>
+      <w:lvlJc w:val="left"/>
+      <w:pPr>
+        <w:ind w:left="1440" w:hanging="360"/>
+      </w:pPr>
+      <w:rPr>
+        <w:rFonts w:ascii="Courier New" w:hAnsi="Courier New" w:cs="Courier New" w:hint="default"/>
+      </w:rPr>
+    </w:lvl>
+    <w:lvl w:ilvl="2" w:tplc="04090005" w:tentative="1">
+      <w:start w:val="1"/>
+      <w:numFmt w:val="bullet"/>
+      <w:lvlText w:val=""/>
+      <w:lvlJc w:val="left"/>
+      <w:pPr>
+        <w:ind w:left="2160" w:hanging="360"/>
+      </w:pPr>
+      <w:rPr>
+        <w:rFonts w:ascii="Wingdings" w:hAnsi="Wingdings" w:hint="default"/>
+      </w:rPr>
+    </w:lvl>
+    <w:lvl w:ilvl="3" w:tplc="04090001" w:tentative="1">
+      <w:start w:val="1"/>
+      <w:numFmt w:val="bullet"/>
+      <w:lvlText w:val=""/>
+      <w:lvlJc w:val="left"/>
+      <w:pPr>
+        <w:ind w:left="2880" w:hanging="360"/>
+      </w:pPr>
+      <w:rPr>
+        <w:rFonts w:ascii="Symbol" w:hAnsi="Symbol" w:hint="default"/>
+      </w:rPr>
+    </w:lvl>
+    <w:lvl w:ilvl="4" w:tplc="04090003" w:tentative="1">
+      <w:start w:val="1"/>
+      <w:numFmt w:val="bullet"/>
+      <w:lvlText w:val="o"/>
+      <w:lvlJc w:val="left"/>
+      <w:pPr>
+        <w:ind w:left="3600" w:hanging="360"/>
+      </w:pPr>
+      <w:rPr>
+        <w:rFonts w:ascii="Courier New" w:hAnsi="Courier New" w:cs="Courier New" w:hint="default"/>
+      </w:rPr>
+    </w:lvl>
+    <w:lvl w:ilvl="5" w:tplc="04090005" w:tentative="1">
+      <w:start w:val="1"/>
+      <w:numFmt w:val="bullet"/>
+      <w:lvlText w:val=""/>
+      <w:lvlJc w:val="left"/>
+      <w:pPr>
+        <w:ind w:left="4320" w:hanging="360"/>
+      </w:pPr>
+      <w:rPr>
+        <w:rFonts w:ascii="Wingdings" w:hAnsi="Wingdings" w:hint="default"/>
+      </w:rPr>
+    </w:lvl>
+    <w:lvl w:ilvl="6" w:tplc="04090001" w:tentative="1">
+      <w:start w:val="1"/>
+      <w:numFmt w:val="bullet"/>
+      <w:lvlText w:val=""/>
+      <w:lvlJc w:val="left"/>
+      <w:pPr>
+        <w:ind w:left="5040" w:hanging="360"/>
+      </w:pPr>
+      <w:rPr>
+        <w:rFonts w:ascii="Symbol" w:hAnsi="Symbol" w:hint="default"/>
+      </w:rPr>
+    </w:lvl>
+    <w:lvl w:ilvl="7" w:tplc="04090003" w:tentative="1">
+      <w:start w:val="1"/>
+      <w:numFmt w:val="bullet"/>
+      <w:lvlText w:val="o"/>
+      <w:lvlJc w:val="left"/>
+      <w:pPr>
+        <w:ind w:left="5760" w:hanging="360"/>
+      </w:pPr>
+      <w:rPr>
+        <w:rFonts w:ascii="Courier New" w:hAnsi="Courier New" w:cs="Courier New" w:hint="default"/>
+      </w:rPr>
+    </w:lvl>
+    <w:lvl w:ilvl="8" w:tplc="04090005" w:tentative="1">
+      <w:start w:val="1"/>
+      <w:numFmt w:val="bullet"/>
+      <w:lvlText w:val=""/>
+      <w:lvlJc w:val="left"/>
+      <w:pPr>
+        <w:ind w:left="6480" w:hanging="360"/>
+      </w:pPr>
+      <w:rPr>
+        <w:rFonts w:ascii="Wingdings" w:hAnsi="Wingdings" w:hint="default"/>
+      </w:rPr>
+    </w:lvl>
+  </w:abstractNum>
+  <w:num w:numId="1" w16cid:durableId="974454927">
+    <w:abstractNumId w:val="0"/>
+  </w:num>
+</w:numbering>
 </file>
 
 <file path=word/styles.xml><?xml version="1.0" encoding="utf-8"?>

</xml_diff>